<commit_message>
Removed errors from the paper
</commit_message>
<xml_diff>
--- a/Paper/Analysis of Handwritten Digit Recognition.docx
+++ b/Paper/Analysis of Handwritten Digit Recognition.docx
@@ -1,6 +1,6 @@
 
 <file path=word/document.xml><?xml version="1.0" encoding="utf-8"?>
-<w:document xmlns:wpc="http://schemas.microsoft.com/office/word/2010/wordprocessingCanvas" xmlns:mo="http://schemas.microsoft.com/office/mac/office/2008/main" xmlns:mc="http://schemas.openxmlformats.org/markup-compatibility/2006" xmlns:mv="urn:schemas-microsoft-com:mac:vml" xmlns:o="urn:schemas-microsoft-com:office:office" xmlns:r="http://schemas.openxmlformats.org/officeDocument/2006/relationships" xmlns:m="http://schemas.openxmlformats.org/officeDocument/2006/math" xmlns:v="urn:schemas-microsoft-com:vml" xmlns:wp14="http://schemas.microsoft.com/office/word/2010/wordprocessingDrawing" xmlns:wp="http://schemas.openxmlformats.org/drawingml/2006/wordprocessingDrawing" xmlns:w10="urn:schemas-microsoft-com:office:word" xmlns:w="http://schemas.openxmlformats.org/wordprocessingml/2006/main" xmlns:w14="http://schemas.microsoft.com/office/word/2010/wordml" xmlns:w15="http://schemas.microsoft.com/office/word/2012/wordml" xmlns:wpg="http://schemas.microsoft.com/office/word/2010/wordprocessingGroup" xmlns:wpi="http://schemas.microsoft.com/office/word/2010/wordprocessingInk" xmlns:wne="http://schemas.microsoft.com/office/word/2006/wordml" xmlns:wps="http://schemas.microsoft.com/office/word/2010/wordprocessingShape" mc:Ignorable="w14 w15 wp14">
+<w:document xmlns:wpc="http://schemas.microsoft.com/office/word/2010/wordprocessingCanvas" xmlns:cx="http://schemas.microsoft.com/office/drawing/2014/chartex" xmlns:cx1="http://schemas.microsoft.com/office/drawing/2015/9/8/chartex" xmlns:cx2="http://schemas.microsoft.com/office/drawing/2015/10/21/chartex" xmlns:cx3="http://schemas.microsoft.com/office/drawing/2016/5/9/chartex" xmlns:cx4="http://schemas.microsoft.com/office/drawing/2016/5/10/chartex" xmlns:cx5="http://schemas.microsoft.com/office/drawing/2016/5/11/chartex" xmlns:mc="http://schemas.openxmlformats.org/markup-compatibility/2006" xmlns:o="urn:schemas-microsoft-com:office:office" xmlns:r="http://schemas.openxmlformats.org/officeDocument/2006/relationships" xmlns:m="http://schemas.openxmlformats.org/officeDocument/2006/math" xmlns:v="urn:schemas-microsoft-com:vml" xmlns:wp14="http://schemas.microsoft.com/office/word/2010/wordprocessingDrawing" xmlns:wp="http://schemas.openxmlformats.org/drawingml/2006/wordprocessingDrawing" xmlns:w10="urn:schemas-microsoft-com:office:word" xmlns:w="http://schemas.openxmlformats.org/wordprocessingml/2006/main" xmlns:w14="http://schemas.microsoft.com/office/word/2010/wordml" xmlns:w15="http://schemas.microsoft.com/office/word/2012/wordml" xmlns:w16se="http://schemas.microsoft.com/office/word/2015/wordml/symex" xmlns:wpg="http://schemas.microsoft.com/office/word/2010/wordprocessingGroup" xmlns:wpi="http://schemas.microsoft.com/office/word/2010/wordprocessingInk" xmlns:wne="http://schemas.microsoft.com/office/word/2006/wordml" xmlns:wps="http://schemas.microsoft.com/office/word/2010/wordprocessingShape" mc:Ignorable="w14 w15 w16se wp14">
   <w:body>
     <w:p>
       <w:pPr>
@@ -32,20 +32,9 @@
           <w:rFonts w:ascii="Times" w:hAnsi="Times"/>
         </w:rPr>
       </w:pPr>
-      <w:proofErr w:type="spellStart"/>
-      <w:r>
-        <w:lastRenderedPageBreak/>
-        <w:t>Amritansh</w:t>
-      </w:r>
-      <w:proofErr w:type="spellEnd"/>
-      <w:r>
-        <w:t xml:space="preserve"> </w:t>
-      </w:r>
-      <w:proofErr w:type="spellStart"/>
-      <w:r>
-        <w:t>Tripathi</w:t>
-      </w:r>
-      <w:proofErr w:type="spellEnd"/>
+      <w:r>
+        <w:t>Amritansh Tripathi</w:t>
+      </w:r>
     </w:p>
     <w:p>
       <w:pPr>
@@ -218,7 +207,6 @@
         <w:outlineLvl w:val="0"/>
       </w:pPr>
       <w:r>
-        <w:lastRenderedPageBreak/>
         <w:t>Abstract</w:t>
       </w:r>
     </w:p>
@@ -348,7 +336,6 @@
       <w:r>
         <w:rPr>
           <w:noProof/>
-          <w:lang w:val="en-GB" w:eastAsia="zh-CN"/>
         </w:rPr>
         <mc:AlternateContent>
           <mc:Choice Requires="wps">
@@ -400,27 +387,14 @@
                             <w:r>
                               <w:t xml:space="preserve">Figure </w:t>
                             </w:r>
-                            <w:r>
-                              <w:fldChar w:fldCharType="begin"/>
-                            </w:r>
-                            <w:r>
-                              <w:instrText xml:space="preserve"> SEQ Figure \* ARABIC </w:instrText>
-                            </w:r>
-                            <w:r>
-                              <w:fldChar w:fldCharType="separate"/>
-                            </w:r>
-                            <w:r>
-                              <w:rPr>
-                                <w:noProof/>
-                              </w:rPr>
-                              <w:t>1</w:t>
-                            </w:r>
-                            <w:r>
-                              <w:rPr>
-                                <w:noProof/>
-                              </w:rPr>
-                              <w:fldChar w:fldCharType="end"/>
-                            </w:r>
+                            <w:fldSimple w:instr=" SEQ Figure \* ARABIC ">
+                              <w:r>
+                                <w:rPr>
+                                  <w:noProof/>
+                                </w:rPr>
+                                <w:t>1</w:t>
+                              </w:r>
+                            </w:fldSimple>
                             <w:r>
                               <w:t>: Simplified View of Random Forest</w:t>
                             </w:r>
@@ -441,11 +415,11 @@
           </mc:Choice>
           <mc:Fallback>
             <w:pict>
-              <v:shapetype w14:anchorId="51E75EB9" id="_x0000_t202" coordsize="21600,21600" o:spt="202" path="m0,0l0,21600,21600,21600,21600,0xe">
+              <v:shapetype w14:anchorId="51E75EB9" id="_x0000_t202" coordsize="21600,21600" o:spt="202" path="m,l,21600r21600,l21600,xe">
                 <v:stroke joinstyle="miter"/>
                 <v:path gradientshapeok="t" o:connecttype="rect"/>
               </v:shapetype>
-              <v:shape id="Text Box 29" o:spid="_x0000_s1026" type="#_x0000_t202" style="position:absolute;left:0;text-align:left;margin-left:266pt;margin-top:69.9pt;width:238pt;height:20.35pt;z-index:251664384;visibility:visible;mso-wrap-style:square;mso-wrap-distance-left:9pt;mso-wrap-distance-top:0;mso-wrap-distance-right:9pt;mso-wrap-distance-bottom:0;mso-position-horizontal:absolute;mso-position-horizontal-relative:text;mso-position-vertical:absolute;mso-position-vertical-relative:text;v-text-anchor:top" o:gfxdata="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" stroked="f">
+              <v:shape id="Text Box 29" o:spid="_x0000_s1026" type="#_x0000_t202" style="position:absolute;left:0;text-align:left;margin-left:266pt;margin-top:69.9pt;width:238pt;height:20.35pt;z-index:251664384;visibility:visible;mso-wrap-style:square;mso-wrap-distance-left:9pt;mso-wrap-distance-top:0;mso-wrap-distance-right:9pt;mso-wrap-distance-bottom:0;mso-position-horizontal:absolute;mso-position-horizontal-relative:text;mso-position-vertical:absolute;mso-position-vertical-relative:text;v-text-anchor:top" o:gfxdata="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" stroked="f">
                 <v:textbox style="mso-fit-shape-to-text:t" inset="0,0,0,0">
                   <w:txbxContent>
                     <w:p>
@@ -491,11 +465,19 @@
         <w:t>outperformed</w:t>
       </w:r>
       <w:r>
-        <w:t xml:space="preserve">. Supported vector Machines, Artificial neural Networks, K-Nearest </w:t>
-      </w:r>
-      <w:r>
-        <w:lastRenderedPageBreak/>
-        <w:t xml:space="preserve">Neighbor and Random Forest have particularly given </w:t>
+        <w:t>. Support vector Machines, Artificial N</w:t>
+      </w:r>
+      <w:r>
+        <w:t xml:space="preserve">eural Networks, </w:t>
+      </w:r>
+      <w:r>
+        <w:t xml:space="preserve">Stochastic </w:t>
+      </w:r>
+      <w:r>
+        <w:t xml:space="preserve">Gradient Descent </w:t>
+      </w:r>
+      <w:r>
+        <w:t xml:space="preserve">and Random Forest have particularly given </w:t>
       </w:r>
       <w:r>
         <w:t>good</w:t>
@@ -571,15 +553,7 @@
         <w:t>tend to</w:t>
       </w:r>
       <w:r>
-        <w:t xml:space="preserve"> produce output which </w:t>
-      </w:r>
-      <w:proofErr w:type="spellStart"/>
-      <w:r>
-        <w:t>overfit</w:t>
-      </w:r>
-      <w:proofErr w:type="spellEnd"/>
-      <w:r>
-        <w:t>. Random forest helps in averaging multiple decision trees which are trained on different parts of same dataset. This helps in reducing the high variance in output which is generally produced in decision trees. Some features of random forest are as follows:</w:t>
+        <w:t xml:space="preserve"> produce output which overfit. Random forest helps in averaging multiple decision trees which are trained on different parts of same dataset. This helps in reducing the high variance in output which is generally produced in decision trees. Some features of random forest are as follows:</w:t>
       </w:r>
     </w:p>
     <w:p>
@@ -633,7 +607,6 @@
       <w:r>
         <w:rPr>
           <w:noProof/>
-          <w:lang w:val="en-GB" w:eastAsia="zh-CN"/>
         </w:rPr>
         <w:drawing>
           <wp:anchor distT="0" distB="0" distL="114300" distR="114300" simplePos="0" relativeHeight="251657216" behindDoc="0" locked="0" layoutInCell="1" allowOverlap="1" wp14:anchorId="513BEED2" wp14:editId="0105281D">
@@ -1018,7 +991,13 @@
       </w:r>
       <w:proofErr w:type="spellEnd"/>
       <w:r>
-        <w:t>) using which we learn a decision tree. The algorithm is modified such that, at each node of the tree we randomly select some subset features. The node is then split on best feature f where f&lt;F. Since the number of features are reduced, it drastically increases the speed of computation.</w:t>
+        <w:t>) using which we learn</w:t>
+      </w:r>
+      <w:r>
+        <w:t xml:space="preserve"> in</w:t>
+      </w:r>
+      <w:r>
+        <w:t xml:space="preserve"> a decision tree. The algorithm is modified such that, at each node of the tree we randomly select some subset features. The node is then split on best feature f where f&lt;F. Since the number of features are reduced, it drastically increases the speed of computation.</w:t>
       </w:r>
     </w:p>
     <w:p>
@@ -1065,6 +1044,7 @@
       <w:r>
         <w:rPr>
           <w:noProof/>
+          <w:lang w:val="en-US" w:eastAsia="en-US"/>
         </w:rPr>
         <mc:AlternateContent>
           <mc:Choice Requires="wps">
@@ -1127,7 +1107,6 @@
                               </w:rPr>
                               <w:t xml:space="preserve"> </w:t>
                             </w:r>
-                            <w:proofErr w:type="gramStart"/>
                             <w:r>
                               <w:rPr>
                                 <w:lang w:val="fr-FR"/>
@@ -1138,14 +1117,7 @@
                               <w:rPr>
                                 <w:lang w:val="fr-FR"/>
                               </w:rPr>
-                              <w:t>:</w:t>
-                            </w:r>
-                            <w:proofErr w:type="gramEnd"/>
-                            <w:r>
-                              <w:rPr>
-                                <w:lang w:val="fr-FR"/>
-                              </w:rPr>
-                              <w:t xml:space="preserve"> Support </w:t>
+                              <w:t xml:space="preserve">: Support </w:t>
                             </w:r>
                             <w:proofErr w:type="spellStart"/>
                             <w:r>
@@ -1178,7 +1150,7 @@
           </mc:Choice>
           <mc:Fallback>
             <w:pict>
-              <v:shape w14:anchorId="2BD48AE7" id="Text Box 30" o:spid="_x0000_s1027" type="#_x0000_t202" style="position:absolute;left:0;text-align:left;margin-left:265.5pt;margin-top:255.75pt;width:236.5pt;height:20.35pt;z-index:251662336;visibility:visible;mso-wrap-style:square;mso-wrap-distance-left:9pt;mso-wrap-distance-top:0;mso-wrap-distance-right:9pt;mso-wrap-distance-bottom:0;mso-position-horizontal:absolute;mso-position-horizontal-relative:text;mso-position-vertical:absolute;mso-position-vertical-relative:text;v-text-anchor:top" o:gfxdata="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" stroked="f">
+              <v:shape w14:anchorId="2BD48AE7" id="Text Box 30" o:spid="_x0000_s1027" type="#_x0000_t202" style="position:absolute;left:0;text-align:left;margin-left:265.5pt;margin-top:255.75pt;width:236.5pt;height:20.35pt;z-index:251662336;visibility:visible;mso-wrap-style:square;mso-wrap-distance-left:9pt;mso-wrap-distance-top:0;mso-wrap-distance-right:9pt;mso-wrap-distance-bottom:0;mso-position-horizontal:absolute;mso-position-horizontal-relative:text;mso-position-vertical:absolute;mso-position-vertical-relative:text;v-text-anchor:top" o:gfxdata="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" stroked="f">
                 <v:textbox style="mso-fit-shape-to-text:t" inset="0,0,0,0">
                   <w:txbxContent>
                     <w:p>
@@ -1205,7 +1177,6 @@
                         </w:rPr>
                         <w:t xml:space="preserve"> </w:t>
                       </w:r>
-                      <w:proofErr w:type="gramStart"/>
                       <w:r>
                         <w:rPr>
                           <w:lang w:val="fr-FR"/>
@@ -1216,14 +1187,7 @@
                         <w:rPr>
                           <w:lang w:val="fr-FR"/>
                         </w:rPr>
-                        <w:t>:</w:t>
-                      </w:r>
-                      <w:proofErr w:type="gramEnd"/>
-                      <w:r>
-                        <w:rPr>
-                          <w:lang w:val="fr-FR"/>
-                        </w:rPr>
-                        <w:t xml:space="preserve"> Support </w:t>
+                        <w:t xml:space="preserve">: Support </w:t>
                       </w:r>
                       <w:proofErr w:type="spellStart"/>
                       <w:r>
@@ -1251,6 +1215,7 @@
       <w:r>
         <w:rPr>
           <w:noProof/>
+          <w:lang w:val="en-US" w:eastAsia="en-US"/>
         </w:rPr>
         <w:drawing>
           <wp:anchor distT="0" distB="0" distL="114300" distR="114300" simplePos="0" relativeHeight="251648000" behindDoc="0" locked="0" layoutInCell="1" allowOverlap="1" wp14:anchorId="01CEBB6F" wp14:editId="05E042B6">
@@ -1319,6 +1284,7 @@
         <w:rPr>
           <w:noProof/>
           <w:sz w:val="20"/>
+          <w:lang w:val="en-US" w:eastAsia="en-US"/>
         </w:rPr>
         <w:drawing>
           <wp:inline distT="0" distB="0" distL="0" distR="0" wp14:anchorId="060910D9" wp14:editId="24D8101A">
@@ -1382,14 +1348,27 @@
       <w:r>
         <w:t xml:space="preserve">Figure </w:t>
       </w:r>
-      <w:fldSimple w:instr=" SEQ Figure \* ARABIC ">
-        <w:r>
-          <w:rPr>
-            <w:noProof/>
-          </w:rPr>
-          <w:t>2</w:t>
-        </w:r>
-      </w:fldSimple>
+      <w:r>
+        <w:fldChar w:fldCharType="begin"/>
+      </w:r>
+      <w:r>
+        <w:instrText xml:space="preserve"> SEQ Figure \* ARABIC </w:instrText>
+      </w:r>
+      <w:r>
+        <w:fldChar w:fldCharType="separate"/>
+      </w:r>
+      <w:r>
+        <w:rPr>
+          <w:noProof/>
+        </w:rPr>
+        <w:t>2</w:t>
+      </w:r>
+      <w:r>
+        <w:rPr>
+          <w:noProof/>
+        </w:rPr>
+        <w:fldChar w:fldCharType="end"/>
+      </w:r>
       <w:r>
         <w:t xml:space="preserve">:SGD VS GD (Source: </w:t>
       </w:r>
@@ -1424,7 +1403,6 @@
         <w:rPr>
           <w:sz w:val="20"/>
         </w:rPr>
-        <w:lastRenderedPageBreak/>
         <w:t>calculated based on the complete training dataset</w:t>
       </w:r>
       <w:r>
@@ -2484,7 +2462,6 @@
       <w:r>
         <w:rPr>
           <w:noProof/>
-          <w:lang w:val="en-GB" w:eastAsia="zh-CN"/>
         </w:rPr>
         <mc:AlternateContent>
           <mc:Choice Requires="wps">
@@ -2543,14 +2520,12 @@
                               </w:rPr>
                               <w:t xml:space="preserve">Figure </w:t>
                             </w:r>
-                            <w:proofErr w:type="gramStart"/>
                             <w:r>
                               <w:rPr>
                                 <w:lang w:val="fr-FR"/>
                               </w:rPr>
                               <w:t>5:</w:t>
                             </w:r>
-                            <w:proofErr w:type="gramEnd"/>
                             <w:r>
                               <w:rPr>
                                 <w:lang w:val="fr-FR"/>
@@ -2609,7 +2584,7 @@
           </mc:Choice>
           <mc:Fallback>
             <w:pict>
-              <v:shape w14:anchorId="5E79892B" id="Text Box 31" o:spid="_x0000_s1028" type="#_x0000_t202" style="position:absolute;left:0;text-align:left;margin-left:282.95pt;margin-top:13.4pt;width:207.05pt;height:20.35pt;z-index:251663360;visibility:visible;mso-wrap-style:square;mso-width-percent:0;mso-wrap-distance-left:9pt;mso-wrap-distance-top:0;mso-wrap-distance-right:9pt;mso-wrap-distance-bottom:0;mso-position-horizontal:absolute;mso-position-horizontal-relative:text;mso-position-vertical:absolute;mso-position-vertical-relative:text;mso-width-percent:0;mso-width-relative:margin;v-text-anchor:top" o:gfxdata="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" stroked="f">
+              <v:shape w14:anchorId="5E79892B" id="Text Box 31" o:spid="_x0000_s1028" type="#_x0000_t202" style="position:absolute;left:0;text-align:left;margin-left:282.95pt;margin-top:13.4pt;width:207.05pt;height:20.35pt;z-index:251663360;visibility:visible;mso-wrap-style:square;mso-width-percent:0;mso-wrap-distance-left:9pt;mso-wrap-distance-top:0;mso-wrap-distance-right:9pt;mso-wrap-distance-bottom:0;mso-position-horizontal:absolute;mso-position-horizontal-relative:text;mso-position-vertical:absolute;mso-position-vertical-relative:text;mso-width-percent:0;mso-width-relative:margin;v-text-anchor:top" o:gfxdata="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" stroked="f">
                 <v:textbox style="mso-fit-shape-to-text:t" inset="0,0,0,0">
                   <w:txbxContent>
                     <w:p>
@@ -2632,14 +2607,12 @@
                         </w:rPr>
                         <w:t xml:space="preserve">Figure </w:t>
                       </w:r>
-                      <w:proofErr w:type="gramStart"/>
                       <w:r>
                         <w:rPr>
                           <w:lang w:val="fr-FR"/>
                         </w:rPr>
                         <w:t>5:</w:t>
                       </w:r>
-                      <w:proofErr w:type="gramEnd"/>
                       <w:r>
                         <w:rPr>
                           <w:lang w:val="fr-FR"/>
@@ -2852,6 +2825,7 @@
           <w:color w:val="000000"/>
           <w:sz w:val="20"/>
           <w:szCs w:val="20"/>
+          <w:lang w:val="en-US" w:eastAsia="en-US"/>
         </w:rPr>
         <w:drawing>
           <wp:inline distT="0" distB="0" distL="0" distR="0" wp14:anchorId="64A3E618" wp14:editId="3987557D">
@@ -2914,18 +2888,10 @@
         </w:rPr>
       </w:pPr>
       <w:r>
-        <w:t xml:space="preserve">Figure </w:t>
-      </w:r>
-      <w:proofErr w:type="gramStart"/>
-      <w:r>
-        <w:t>4:</w:t>
-      </w:r>
-      <w:r>
-        <w:t>Perceptron</w:t>
-      </w:r>
-      <w:proofErr w:type="gramEnd"/>
-      <w:r>
-        <w:t xml:space="preserve"> (Source : github.com/</w:t>
+        <w:t>Figure 4:</w:t>
+      </w:r>
+      <w:r>
+        <w:t>Perceptron (Source : github.com/</w:t>
       </w:r>
       <w:proofErr w:type="spellStart"/>
       <w:r>
@@ -2961,7 +2927,6 @@
           <w:sz w:val="20"/>
           <w:szCs w:val="20"/>
         </w:rPr>
-        <w:lastRenderedPageBreak/>
         <w:t xml:space="preserve">Sigmoid functions on the other hand simulate the exact functioning of </w:t>
       </w:r>
       <w:proofErr w:type="spellStart"/>
@@ -3013,6 +2978,7 @@
           <w:color w:val="000000"/>
           <w:sz w:val="20"/>
           <w:szCs w:val="20"/>
+          <w:lang w:val="en-US" w:eastAsia="en-US"/>
         </w:rPr>
         <w:drawing>
           <wp:anchor distT="0" distB="0" distL="114300" distR="114300" simplePos="0" relativeHeight="251658240" behindDoc="0" locked="0" layoutInCell="1" allowOverlap="1" wp14:anchorId="7BC96466" wp14:editId="027CB90E">
@@ -3279,21 +3245,16 @@
     </w:p>
     <w:p>
       <w:pPr>
-        <w:pStyle w:val="Text"/>
-        <w:spacing w:line="276" w:lineRule="auto"/>
-      </w:pPr>
-    </w:p>
-    <w:p>
-      <w:pPr>
-        <w:spacing w:line="276" w:lineRule="auto"/>
-        <w:rPr>
-          <w:sz w:val="20"/>
-        </w:rPr>
-      </w:pPr>
-      <w:r>
-        <w:rPr>
-          <w:sz w:val="20"/>
-        </w:rPr>
+        <w:spacing w:line="276" w:lineRule="auto"/>
+        <w:rPr>
+          <w:sz w:val="20"/>
+        </w:rPr>
+      </w:pPr>
+      <w:r>
+        <w:rPr>
+          <w:sz w:val="20"/>
+        </w:rPr>
+        <w:lastRenderedPageBreak/>
         <w:t xml:space="preserve">      </w:t>
       </w:r>
       <w:r>
@@ -3361,7 +3322,19 @@
         <w:tab/>
       </w:r>
       <w:r>
-        <w:t>Different algorithms learn at a different rate. To analyze this trend, we would be testing these algorithms with varying amounts of training data. Our training data would range from 10% to 100% of the available training data with increments of 10%. To visualize this better, we would plot the accuracies of the model for each increment of the training data.</w:t>
+        <w:t>Different algorithms learn at a different rate. To analyze this trend, we would be testing these algorithms with varying amounts of training data. Our training data would range from 10% to 100% of the available training data with increments of 10%. To visualize this better, we would plot</w:t>
+      </w:r>
+      <w:r>
+        <w:t xml:space="preserve"> the accuracies of the model against</w:t>
+      </w:r>
+      <w:r>
+        <w:t xml:space="preserve"> each increment of the training data</w:t>
+      </w:r>
+      <w:r>
+        <w:t xml:space="preserve"> where ratio of training data is the amount of training entries used for training to the total number of training entries available for training i.e., 63000</w:t>
+      </w:r>
+      <w:r>
+        <w:t>.</w:t>
       </w:r>
     </w:p>
     <w:p>
@@ -3423,7 +3396,6 @@
           <w:color w:val="000000"/>
           <w:sz w:val="22"/>
           <w:szCs w:val="22"/>
-          <w:lang w:val="en-GB" w:eastAsia="zh-CN"/>
         </w:rPr>
         <w:drawing>
           <wp:anchor distT="0" distB="0" distL="114300" distR="114300" simplePos="0" relativeHeight="251622400" behindDoc="0" locked="0" layoutInCell="1" allowOverlap="1" wp14:anchorId="2BDC57C8" wp14:editId="73785464">
@@ -3513,7 +3485,13 @@
       </w:r>
       <w:proofErr w:type="spellEnd"/>
       <w:r>
-        <w:t xml:space="preserve"> Learn) ensemble library to implement Random Forest in our analysis. The algorithm took ____ seconds to train on 63000 training entries. In general, the rate of change of accuracy was proportional to the change in training data. The change of this rate decreased with increase in the training data. Mathematically, </w:t>
+        <w:t xml:space="preserve"> Learn) ensemble library to implement Random Forest in our a</w:t>
+      </w:r>
+      <w:r>
+        <w:t>nalysis. The algorithm took 6.51</w:t>
+      </w:r>
+      <w:r>
+        <w:t xml:space="preserve"> seconds to train on 63000 training entries. In general, the rate of change of accuracy was proportional to the change in training data. The change of this rate decreased with increase in the training data. Mathematically, </w:t>
       </w:r>
       <w:proofErr w:type="spellStart"/>
       <w:r>
@@ -3582,7 +3560,6 @@
           <w:i w:val="0"/>
           <w:sz w:val="20"/>
         </w:rPr>
-        <w:lastRenderedPageBreak/>
         <w:t>Support Vector Machine</w:t>
       </w:r>
     </w:p>
@@ -3600,7 +3577,6 @@
       <w:r>
         <w:rPr>
           <w:noProof/>
-          <w:lang w:val="en-GB" w:eastAsia="zh-CN"/>
         </w:rPr>
         <mc:AlternateContent>
           <mc:Choice Requires="wps">
@@ -3669,7 +3645,7 @@
           </mc:Choice>
           <mc:Fallback>
             <w:pict>
-              <v:shape w14:anchorId="3B6ACD48" id="Text Box 32" o:spid="_x0000_s1029" type="#_x0000_t202" style="position:absolute;left:0;text-align:left;margin-left:-.1pt;margin-top:297.05pt;width:238.5pt;height:20.35pt;z-index:251697152;visibility:visible;mso-wrap-style:square;mso-wrap-distance-left:9pt;mso-wrap-distance-top:0;mso-wrap-distance-right:9pt;mso-wrap-distance-bottom:0;mso-position-horizontal:absolute;mso-position-horizontal-relative:text;mso-position-vertical:absolute;mso-position-vertical-relative:text;v-text-anchor:top" o:gfxdata="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" stroked="f">
+              <v:shape w14:anchorId="3B6ACD48" id="Text Box 32" o:spid="_x0000_s1029" type="#_x0000_t202" style="position:absolute;left:0;text-align:left;margin-left:-.1pt;margin-top:297.05pt;width:238.5pt;height:20.35pt;z-index:251697152;visibility:visible;mso-wrap-style:square;mso-wrap-distance-left:9pt;mso-wrap-distance-top:0;mso-wrap-distance-right:9pt;mso-wrap-distance-bottom:0;mso-position-horizontal:absolute;mso-position-horizontal-relative:text;mso-position-vertical:absolute;mso-position-vertical-relative:text;v-text-anchor:top" o:gfxdata="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" stroked="f">
                 <v:textbox style="mso-fit-shape-to-text:t" inset="0,0,0,0">
                   <w:txbxContent>
                     <w:p>
@@ -3701,7 +3677,6 @@
           <w:color w:val="000000"/>
           <w:sz w:val="22"/>
           <w:szCs w:val="22"/>
-          <w:lang w:val="en-GB" w:eastAsia="zh-CN"/>
         </w:rPr>
         <w:drawing>
           <wp:anchor distT="0" distB="0" distL="114300" distR="114300" simplePos="0" relativeHeight="251627520" behindDoc="0" locked="0" layoutInCell="1" allowOverlap="1" wp14:anchorId="717FAC22" wp14:editId="5024279E">
@@ -3771,7 +3746,14 @@
           <w:color w:val="000000"/>
           <w:lang w:val="en-GB"/>
         </w:rPr>
-        <w:t xml:space="preserve">Support Vector Machine is a </w:t>
+        <w:t>Support Vector Machine is a non-</w:t>
+      </w:r>
+      <w:r>
+        <w:rPr>
+          <w:color w:val="000000"/>
+          <w:lang w:val="en-GB"/>
+        </w:rPr>
+        <w:t xml:space="preserve">stochastic algorithm which has comparatively slower run time as compared to Random Forest . We have used the </w:t>
       </w:r>
       <w:proofErr w:type="spellStart"/>
       <w:r>
@@ -3779,7 +3761,7 @@
           <w:color w:val="000000"/>
           <w:lang w:val="en-GB"/>
         </w:rPr>
-        <w:t>non stochastic</w:t>
+        <w:t>LinearSVC</w:t>
       </w:r>
       <w:proofErr w:type="spellEnd"/>
       <w:r>
@@ -3787,7 +3769,7 @@
           <w:color w:val="000000"/>
           <w:lang w:val="en-GB"/>
         </w:rPr>
-        <w:t xml:space="preserve"> algorithm which has comparatively slower run time as compared to Random Forest . We have used the </w:t>
+        <w:t xml:space="preserve"> module from </w:t>
       </w:r>
       <w:proofErr w:type="spellStart"/>
       <w:r>
@@ -3795,7 +3777,7 @@
           <w:color w:val="000000"/>
           <w:lang w:val="en-GB"/>
         </w:rPr>
-        <w:t>LinearSVC</w:t>
+        <w:t>sklearn’s</w:t>
       </w:r>
       <w:proofErr w:type="spellEnd"/>
       <w:r>
@@ -3803,7 +3785,7 @@
           <w:color w:val="000000"/>
           <w:lang w:val="en-GB"/>
         </w:rPr>
-        <w:t xml:space="preserve"> module from </w:t>
+        <w:t xml:space="preserve"> (</w:t>
       </w:r>
       <w:proofErr w:type="spellStart"/>
       <w:r>
@@ -3811,7 +3793,7 @@
           <w:color w:val="000000"/>
           <w:lang w:val="en-GB"/>
         </w:rPr>
-        <w:t>sklearn’s</w:t>
+        <w:t>Scikit</w:t>
       </w:r>
       <w:proofErr w:type="spellEnd"/>
       <w:r>
@@ -3819,7 +3801,7 @@
           <w:color w:val="000000"/>
           <w:lang w:val="en-GB"/>
         </w:rPr>
-        <w:t xml:space="preserve"> (</w:t>
+        <w:t xml:space="preserve"> Learn) </w:t>
       </w:r>
       <w:proofErr w:type="spellStart"/>
       <w:r>
@@ -3827,7 +3809,7 @@
           <w:color w:val="000000"/>
           <w:lang w:val="en-GB"/>
         </w:rPr>
-        <w:t>Scikit</w:t>
+        <w:t>svm</w:t>
       </w:r>
       <w:proofErr w:type="spellEnd"/>
       <w:r>
@@ -3835,23 +3817,21 @@
           <w:color w:val="000000"/>
           <w:lang w:val="en-GB"/>
         </w:rPr>
-        <w:t xml:space="preserve"> Learn) </w:t>
-      </w:r>
-      <w:proofErr w:type="spellStart"/>
+        <w:t xml:space="preserve"> library to implement Support Vector Machine in our analysis. In our implementation, we have used the Linear SVM Classifiers due to their lo</w:t>
+      </w:r>
       <w:r>
         <w:rPr>
           <w:color w:val="000000"/>
           <w:lang w:val="en-GB"/>
         </w:rPr>
-        <w:t>svm</w:t>
-      </w:r>
-      <w:proofErr w:type="spellEnd"/>
+        <w:t>w time and space complexity compared</w:t>
+      </w:r>
       <w:r>
         <w:rPr>
           <w:color w:val="000000"/>
           <w:lang w:val="en-GB"/>
         </w:rPr>
-        <w:t xml:space="preserve"> library to implement Support Vector Machine in our analysis. In our implementation, we have used the Linear SVM Classifiers due to their low time and space complexity when to other Non Linear SVM Classifiers. Similar to Random Forest, the rate of change of accuracy was proportional to the change in training data. The change of this rate decreased with increase in the training data. Mathematically, </w:t>
+        <w:t xml:space="preserve"> to other Non Linear SVM Classifiers. Similar to Random Forest, the rate of change of accuracy was proportional to the change in training data. The change of this rate decreased with increase in the training data. Mathematically, </w:t>
       </w:r>
       <w:proofErr w:type="spellStart"/>
       <w:r>
@@ -3945,7 +3925,21 @@
           <w:color w:val="000000"/>
           <w:lang w:val="en-GB"/>
         </w:rPr>
-        <w:t>. Support Vector Machine was able to give an accuracy of 91.45% when trained using 100% of  the training dataset. The algorithm took ___ seconds to train on 63000 training entries.</w:t>
+        <w:t>. Support Vector Machine was able to give an accuracy of 91.45% when trained using 100% of  the training dataset. Th</w:t>
+      </w:r>
+      <w:r>
+        <w:rPr>
+          <w:color w:val="000000"/>
+          <w:lang w:val="en-GB"/>
+        </w:rPr>
+        <w:t>e algorithm took 105</w:t>
+      </w:r>
+      <w:r>
+        <w:rPr>
+          <w:color w:val="000000"/>
+          <w:lang w:val="en-GB"/>
+        </w:rPr>
+        <w:t xml:space="preserve"> seconds to train on 63000 training entries.</w:t>
       </w:r>
     </w:p>
     <w:p>
@@ -3992,17 +3986,18 @@
       <w:r>
         <w:rPr>
           <w:noProof/>
+          <w:lang w:val="en-US" w:eastAsia="en-US"/>
         </w:rPr>
         <mc:AlternateContent>
           <mc:Choice Requires="wps">
             <w:drawing>
-              <wp:anchor distT="0" distB="0" distL="114300" distR="114300" simplePos="0" relativeHeight="251634688" behindDoc="0" locked="0" layoutInCell="1" allowOverlap="1" wp14:anchorId="1EB081E1" wp14:editId="0F7E2655">
+              <wp:anchor distT="0" distB="0" distL="114300" distR="114300" simplePos="0" relativeHeight="251634688" behindDoc="0" locked="0" layoutInCell="1" allowOverlap="1" wp14:anchorId="1EB081E1" wp14:editId="36440C00">
                 <wp:simplePos x="0" y="0"/>
                 <wp:positionH relativeFrom="column">
                   <wp:posOffset>-3371850</wp:posOffset>
                 </wp:positionH>
                 <wp:positionV relativeFrom="paragraph">
-                  <wp:posOffset>2522855</wp:posOffset>
+                  <wp:posOffset>2624455</wp:posOffset>
                 </wp:positionV>
                 <wp:extent cx="3028950" cy="258445"/>
                 <wp:effectExtent l="0" t="0" r="0" b="18415"/>
@@ -4070,9 +4065,9 @@
               </wp:anchor>
             </w:drawing>
           </mc:Choice>
-          <mc:Fallback xmlns:cx="http://schemas.microsoft.com/office/drawing/2014/chartex" xmlns:cx1="http://schemas.microsoft.com/office/drawing/2015/9/8/chartex" xmlns:cx2="http://schemas.microsoft.com/office/drawing/2015/10/21/chartex" xmlns:cx3="http://schemas.microsoft.com/office/drawing/2016/5/9/chartex" xmlns:cx4="http://schemas.microsoft.com/office/drawing/2016/5/10/chartex" xmlns:cx5="http://schemas.microsoft.com/office/drawing/2016/5/11/chartex" xmlns:w16se="http://schemas.microsoft.com/office/word/2015/wordml/symex">
+          <mc:Fallback>
             <w:pict>
-              <v:shape w14:anchorId="1EB081E1" id="Text Box 11" o:spid="_x0000_s1030" type="#_x0000_t202" style="position:absolute;left:0;text-align:left;margin-left:-265.5pt;margin-top:198.65pt;width:238.5pt;height:20.35pt;z-index:251634688;visibility:visible;mso-wrap-style:square;mso-wrap-distance-left:9pt;mso-wrap-distance-top:0;mso-wrap-distance-right:9pt;mso-wrap-distance-bottom:0;mso-position-horizontal:absolute;mso-position-horizontal-relative:text;mso-position-vertical:absolute;mso-position-vertical-relative:text;v-text-anchor:top" o:gfxdata="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" stroked="f">
+              <v:shape w14:anchorId="1EB081E1" id="Text Box 11" o:spid="_x0000_s1030" type="#_x0000_t202" style="position:absolute;left:0;text-align:left;margin-left:-265.5pt;margin-top:206.65pt;width:238.5pt;height:20.35pt;z-index:251634688;visibility:visible;mso-wrap-style:square;mso-wrap-distance-left:9pt;mso-wrap-distance-top:0;mso-wrap-distance-right:9pt;mso-wrap-distance-bottom:0;mso-position-horizontal:absolute;mso-position-horizontal-relative:text;mso-position-vertical:absolute;mso-position-vertical-relative:text;v-text-anchor:top" o:gfxdata="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" stroked="f">
                 <v:textbox style="mso-fit-shape-to-text:t" inset="0,0,0,0">
                   <w:txbxContent>
                     <w:p>
@@ -4178,15 +4173,29 @@
           <w:color w:val="000000"/>
           <w:sz w:val="20"/>
         </w:rPr>
-        <w:t xml:space="preserve"> library to implement Stochastic Gradient Descent in our analysis. Stochastic Gradient Descent was able to give an accuracy of 89.68% when trained using 100% of  the training dataset. The algorithm took ___ seconds to train on 63000 training entries. On observing the graph, the algorithm did not show a smooth graph like the previous two. Instead, the accuracy of the model fluctuated with changes in the ratio of the training data. In spite of this fluctuation, the accuracy managed to increase with increase in training </w:t>
+        <w:t xml:space="preserve"> library to implement Stochastic Gradient Descent in our analysis. Stochastic Gradient Descent was able to give an accuracy of 89.68% when trained using 100% of  the training</w:t>
       </w:r>
       <w:r>
         <w:rPr>
           <w:color w:val="000000"/>
           <w:sz w:val="20"/>
         </w:rPr>
+        <w:t xml:space="preserve"> dataset. The algorithm took 4.12</w:t>
+      </w:r>
+      <w:r>
+        <w:rPr>
+          <w:color w:val="000000"/>
+          <w:sz w:val="20"/>
+        </w:rPr>
+        <w:t xml:space="preserve"> seconds to train on 63000 training entries. On observing the graph, the algorithm did not show a smooth graph like the previous two. Instead, the accuracy of the model fluctuated with changes in the ratio of the training data. In spite of this fluctuation, the </w:t>
+      </w:r>
+      <w:r>
+        <w:rPr>
+          <w:color w:val="000000"/>
+          <w:sz w:val="20"/>
+        </w:rPr>
         <w:lastRenderedPageBreak/>
-        <w:t>data. We observed different graphs on different instances of testing the model.</w:t>
+        <w:t>accuracy managed to increase with increase in training data. We observed different graphs on different instances of testing the model.</w:t>
       </w:r>
     </w:p>
     <w:p>
@@ -4204,6 +4213,7 @@
           <w:color w:val="000000"/>
           <w:sz w:val="22"/>
           <w:szCs w:val="22"/>
+          <w:lang w:val="en-US" w:eastAsia="en-US"/>
         </w:rPr>
         <w:drawing>
           <wp:inline distT="0" distB="0" distL="0" distR="0" wp14:anchorId="320687A8" wp14:editId="6ED27928">
@@ -4270,6 +4280,7 @@
           <w:color w:val="000000"/>
           <w:sz w:val="22"/>
           <w:szCs w:val="22"/>
+          <w:lang w:val="en-US" w:eastAsia="en-US"/>
         </w:rPr>
         <w:drawing>
           <wp:inline distT="0" distB="0" distL="0" distR="0" wp14:anchorId="54BAEEE9" wp14:editId="67ED7073">
@@ -4332,6 +4343,7 @@
       <w:r>
         <w:rPr>
           <w:noProof/>
+          <w:lang w:val="en-US" w:eastAsia="en-US"/>
         </w:rPr>
         <mc:AlternateContent>
           <mc:Choice Requires="wps">
@@ -4398,7 +4410,7 @@
               </wp:anchor>
             </w:drawing>
           </mc:Choice>
-          <mc:Fallback xmlns:cx="http://schemas.microsoft.com/office/drawing/2014/chartex" xmlns:cx1="http://schemas.microsoft.com/office/drawing/2015/9/8/chartex" xmlns:cx2="http://schemas.microsoft.com/office/drawing/2015/10/21/chartex" xmlns:cx3="http://schemas.microsoft.com/office/drawing/2016/5/9/chartex" xmlns:cx4="http://schemas.microsoft.com/office/drawing/2016/5/10/chartex" xmlns:cx5="http://schemas.microsoft.com/office/drawing/2016/5/11/chartex" xmlns:w16se="http://schemas.microsoft.com/office/word/2015/wordml/symex">
+          <mc:Fallback>
             <w:pict>
               <v:shape w14:anchorId="62B83AC9" id="Text Box 33" o:spid="_x0000_s1031" type="#_x0000_t202" style="position:absolute;margin-left:0;margin-top:100.6pt;width:238.5pt;height:20.35pt;z-index:251666432;visibility:visible;mso-wrap-style:square;mso-wrap-distance-left:9pt;mso-wrap-distance-top:0;mso-wrap-distance-right:9pt;mso-wrap-distance-bottom:0;mso-position-horizontal:absolute;mso-position-horizontal-relative:text;mso-position-vertical:absolute;mso-position-vertical-relative:text;v-text-anchor:top" o:gfxdata="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" stroked="f">
                 <v:textbox style="mso-fit-shape-to-text:t" inset="0,0,0,0">
@@ -4414,19 +4426,7 @@
                         </w:rPr>
                       </w:pPr>
                       <w:r>
-                        <w:t xml:space="preserve">Figure </w:t>
-                      </w:r>
-                      <w:r>
-                        <w:t>8</w:t>
-                      </w:r>
-                      <w:r>
-                        <w:t xml:space="preserve">: Analysis of </w:t>
-                      </w:r>
-                      <w:r>
-                        <w:t>Stochastic Gradient Descent</w:t>
-                      </w:r>
-                      <w:r>
-                        <w:t xml:space="preserve"> Algorithm</w:t>
+                        <w:t>Figure 8: Analysis of Stochastic Gradient Descent Algorithm</w:t>
                       </w:r>
                     </w:p>
                   </w:txbxContent>
@@ -4444,6 +4444,7 @@
           <w:color w:val="000000"/>
           <w:sz w:val="22"/>
           <w:szCs w:val="22"/>
+          <w:lang w:val="en-US" w:eastAsia="en-US"/>
         </w:rPr>
         <w:drawing>
           <wp:inline distT="0" distB="0" distL="0" distR="0" wp14:anchorId="48C34AEA" wp14:editId="67D57231">
@@ -4510,6 +4511,7 @@
           <w:color w:val="000000"/>
           <w:sz w:val="22"/>
           <w:szCs w:val="22"/>
+          <w:lang w:val="en-US" w:eastAsia="en-US"/>
         </w:rPr>
         <w:drawing>
           <wp:inline distT="0" distB="0" distL="0" distR="0" wp14:anchorId="692C853F" wp14:editId="2F6FF012">
@@ -4593,6 +4595,7 @@
       <w:r>
         <w:rPr>
           <w:noProof/>
+          <w:lang w:val="en-US" w:eastAsia="en-US"/>
         </w:rPr>
         <mc:AlternateContent>
           <mc:Choice Requires="wps">
@@ -4661,7 +4664,7 @@
           </mc:Choice>
           <mc:Fallback>
             <w:pict>
-              <v:shape w14:anchorId="4DBED210" id="Text Box 34" o:spid="_x0000_s1032" type="#_x0000_t202" style="position:absolute;left:0;text-align:left;margin-left:0;margin-top:382.6pt;width:238.5pt;height:20.35pt;z-index:251702272;visibility:visible;mso-wrap-style:square;mso-wrap-distance-left:9pt;mso-wrap-distance-top:0;mso-wrap-distance-right:9pt;mso-wrap-distance-bottom:0;mso-position-horizontal:absolute;mso-position-horizontal-relative:text;mso-position-vertical:absolute;mso-position-vertical-relative:text;v-text-anchor:top" o:gfxdata="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" stroked="f">
+              <v:shape w14:anchorId="4DBED210" id="Text Box 34" o:spid="_x0000_s1032" type="#_x0000_t202" style="position:absolute;left:0;text-align:left;margin-left:0;margin-top:382.6pt;width:238.5pt;height:20.35pt;z-index:251702272;visibility:visible;mso-wrap-style:square;mso-wrap-distance-left:9pt;mso-wrap-distance-top:0;mso-wrap-distance-right:9pt;mso-wrap-distance-bottom:0;mso-position-horizontal:absolute;mso-position-horizontal-relative:text;mso-position-vertical:absolute;mso-position-vertical-relative:text;v-text-anchor:top" o:gfxdata="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" stroked="f">
                 <v:textbox style="mso-fit-shape-to-text:t" inset="0,0,0,0">
                   <w:txbxContent>
                     <w:p>
@@ -4693,6 +4696,7 @@
           <w:color w:val="000000"/>
           <w:sz w:val="22"/>
           <w:szCs w:val="22"/>
+          <w:lang w:val="en-US" w:eastAsia="en-US"/>
         </w:rPr>
         <w:drawing>
           <wp:anchor distT="0" distB="0" distL="114300" distR="114300" simplePos="0" relativeHeight="251668480" behindDoc="0" locked="0" layoutInCell="1" allowOverlap="1" wp14:anchorId="496B2F51" wp14:editId="491F0A5A">
@@ -4788,7 +4792,21 @@
           <w:color w:val="000000"/>
           <w:sz w:val="20"/>
         </w:rPr>
-        <w:t>). The hidden layer consisted of 300 nodes. Thus the input layer mapped 784 features to this 300 nodes. The output layer consisted of 10 nodes, one for each digit. Thus, a prediction of [0000010000] would mean a 5. The runtime of the neural net model was comparatively high but it attained unmatched accuracy. The neural net took __ seconds to train on 63000 entries. It predicted the test data with an accuracy of 98.13%.</w:t>
+        <w:t xml:space="preserve">). The hidden layer consisted of 300 nodes. Thus the input layer mapped 784 features to this 300 nodes. The output layer consisted of 10 nodes, one for each digit. Thus, a prediction of [0000010000] would mean a 5. The runtime of the neural net model was comparatively high but it attained unmatched </w:t>
+      </w:r>
+      <w:r>
+        <w:rPr>
+          <w:color w:val="000000"/>
+          <w:sz w:val="20"/>
+        </w:rPr>
+        <w:t>accuracy. The neural net took 145</w:t>
+      </w:r>
+      <w:r>
+        <w:rPr>
+          <w:color w:val="000000"/>
+          <w:sz w:val="20"/>
+        </w:rPr>
+        <w:t xml:space="preserve"> seconds to train on 63000 entries. It predicted the test data with an accuracy of 98.13%.</w:t>
       </w:r>
     </w:p>
     <w:p>
@@ -4807,7 +4825,6 @@
           <w:i w:val="0"/>
           <w:sz w:val="20"/>
         </w:rPr>
-        <w:lastRenderedPageBreak/>
         <w:t>Summary of comparisons</w:t>
       </w:r>
     </w:p>
@@ -4823,7 +4840,19 @@
         <w:rPr>
           <w:lang w:val="en-GB"/>
         </w:rPr>
-        <w:t>The experiments on RF, SGD,SVM and ANN show that artificial neural network gave the best accuracy of 98.13% when the model is trained with 100% training dataset. ANN is followed by RF, SVM and SGD in decreasing order of accuracies. In general, we can observe a similar pattern in the graphs of RF, SVM and SGD while the graph of SGD varied with increase in training data entries due to the stochastic nature of the algorithm.</w:t>
+        <w:t xml:space="preserve">The experiments on RF, SGD,SVM and ANN show that artificial neural network gave the best accuracy of 98.13% when the model is trained with 100% training dataset. ANN is followed by RF, SVM and SGD in decreasing order of accuracies. In general, we can observe a similar pattern </w:t>
+      </w:r>
+      <w:r>
+        <w:rPr>
+          <w:lang w:val="en-GB"/>
+        </w:rPr>
+        <w:t>in the graphs of RF, SVM and ANN</w:t>
+      </w:r>
+      <w:r>
+        <w:rPr>
+          <w:lang w:val="en-GB"/>
+        </w:rPr>
+        <w:t xml:space="preserve"> while the graph of SGD varied with increase in training data entries due to the stochastic nature of the algorithm.</w:t>
       </w:r>
     </w:p>
     <w:p>
@@ -4845,6 +4874,7 @@
       <w:r>
         <w:rPr>
           <w:noProof/>
+          <w:lang w:val="en-US" w:eastAsia="en-US"/>
         </w:rPr>
         <mc:AlternateContent>
           <mc:Choice Requires="wps">
@@ -4917,7 +4947,7 @@
               </wp:anchor>
             </w:drawing>
           </mc:Choice>
-          <mc:Fallback xmlns:cx="http://schemas.microsoft.com/office/drawing/2014/chartex" xmlns:cx1="http://schemas.microsoft.com/office/drawing/2015/9/8/chartex" xmlns:cx2="http://schemas.microsoft.com/office/drawing/2015/10/21/chartex" xmlns:cx3="http://schemas.microsoft.com/office/drawing/2016/5/9/chartex" xmlns:cx4="http://schemas.microsoft.com/office/drawing/2016/5/10/chartex" xmlns:cx5="http://schemas.microsoft.com/office/drawing/2016/5/11/chartex" xmlns:w16se="http://schemas.microsoft.com/office/word/2015/wordml/symex">
+          <mc:Fallback>
             <w:pict>
               <v:shape w14:anchorId="7C954FE1" id="Text Box 35" o:spid="_x0000_s1033" type="#_x0000_t202" style="position:absolute;margin-left:0;margin-top:159.7pt;width:238.5pt;height:20.35pt;z-index:251670528;visibility:visible;mso-wrap-style:square;mso-wrap-distance-left:9pt;mso-wrap-distance-top:0;mso-wrap-distance-right:9pt;mso-wrap-distance-bottom:0;mso-position-horizontal:absolute;mso-position-horizontal-relative:text;mso-position-vertical:absolute;mso-position-vertical-relative:text;v-text-anchor:top" o:gfxdata="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" stroked="f">
                 <v:textbox style="mso-fit-shape-to-text:t" inset="0,0,0,0">
@@ -4933,13 +4963,7 @@
                         </w:rPr>
                       </w:pPr>
                       <w:r>
-                        <w:t xml:space="preserve">Figure </w:t>
-                      </w:r>
-                      <w:r>
-                        <w:t>9</w:t>
-                      </w:r>
-                      <w:r>
-                        <w:t xml:space="preserve">: </w:t>
+                        <w:t xml:space="preserve">Figure 9: </w:t>
                       </w:r>
                       <w:r>
                         <w:t>Accuracy Comparison of RF, SGD</w:t>
@@ -4963,6 +4987,7 @@
           <w:color w:val="000000"/>
           <w:sz w:val="22"/>
           <w:szCs w:val="22"/>
+          <w:lang w:val="en-US" w:eastAsia="en-US"/>
         </w:rPr>
         <w:drawing>
           <wp:inline distT="0" distB="0" distL="0" distR="0" wp14:anchorId="05EA8A7E" wp14:editId="3316B0B4">
@@ -5046,21 +5071,31 @@
         <w:rPr>
           <w:lang w:val="en-GB"/>
         </w:rPr>
-        <w:t xml:space="preserve">The results obtained previously show an accurate representation of the algorithms and their accuracies. One major thing to note is that all of the algorithms were implemented with the standard features, i.e. one feature for every pixel: 0 if its off and 1 if </w:t>
-      </w:r>
-      <w:proofErr w:type="spellStart"/>
-      <w:r>
-        <w:rPr>
-          <w:lang w:val="en-GB"/>
-        </w:rPr>
-        <w:t>its</w:t>
-      </w:r>
-      <w:proofErr w:type="spellEnd"/>
-      <w:r>
-        <w:rPr>
-          <w:lang w:val="en-GB"/>
-        </w:rPr>
-        <w:t xml:space="preserve"> on. Hence this would result in a total of 784 pixels. The effectiveness of any learning algorithm depends a lot on the  features chosen. Hence, as a method to improve the accuracy in test data prediction, the features must be improved. One such rich feature set in handwritten digit recognition is Histogram of Oriented Gradients (HOG).</w:t>
+        <w:t>The results obtained previously show an accurate representation of the algorithms and their accura</w:t>
+      </w:r>
+      <w:r>
+        <w:rPr>
+          <w:lang w:val="en-GB"/>
+        </w:rPr>
+        <w:t>cies. One major thing to note was</w:t>
+      </w:r>
+      <w:r>
+        <w:rPr>
+          <w:lang w:val="en-GB"/>
+        </w:rPr>
+        <w:t xml:space="preserve"> that all of the algorithms were implemented with the standard features, i.</w:t>
+      </w:r>
+      <w:r>
+        <w:rPr>
+          <w:lang w:val="en-GB"/>
+        </w:rPr>
+        <w:t>e. one feature for every pixel with value ranging from 0 to 1</w:t>
+      </w:r>
+      <w:r>
+        <w:rPr>
+          <w:lang w:val="en-GB"/>
+        </w:rPr>
+        <w:t>. Hence this would result in a total of 784 pixels. The effectiveness of any learning algorithm depends a lot on the  features chosen. Hence, as a method to improve the accuracy in test data prediction, the features must be improved. One such rich feature set in handwritten digit recognition is Histogram of Oriented Gradients (HOG).</w:t>
       </w:r>
     </w:p>
     <w:p>
@@ -5191,6 +5226,7 @@
           <w:color w:val="000000"/>
           <w:sz w:val="22"/>
           <w:szCs w:val="22"/>
+          <w:lang w:val="en-US" w:eastAsia="en-US"/>
         </w:rPr>
         <w:drawing>
           <wp:anchor distT="0" distB="0" distL="114300" distR="114300" simplePos="0" relativeHeight="251675648" behindDoc="0" locked="0" layoutInCell="1" allowOverlap="1" wp14:anchorId="70145F6F" wp14:editId="2FA0407A">
@@ -5256,6 +5292,7 @@
           <w:color w:val="000000"/>
           <w:sz w:val="22"/>
           <w:szCs w:val="22"/>
+          <w:lang w:val="en-US" w:eastAsia="en-US"/>
         </w:rPr>
         <w:drawing>
           <wp:inline distT="0" distB="0" distL="0" distR="0" wp14:anchorId="4144AD6B" wp14:editId="5667E212">
@@ -5322,6 +5359,7 @@
           <w:color w:val="000000"/>
           <w:sz w:val="22"/>
           <w:szCs w:val="22"/>
+          <w:lang w:val="en-US" w:eastAsia="en-US"/>
         </w:rPr>
         <w:drawing>
           <wp:inline distT="0" distB="0" distL="0" distR="0" wp14:anchorId="05FBBCCB" wp14:editId="21B99252">
@@ -5402,7 +5440,6 @@
           <w:color w:val="000000"/>
           <w:sz w:val="22"/>
           <w:szCs w:val="22"/>
-          <w:lang w:val="en-GB" w:eastAsia="zh-CN"/>
         </w:rPr>
         <w:drawing>
           <wp:anchor distT="0" distB="0" distL="114300" distR="114300" simplePos="0" relativeHeight="251695104" behindDoc="0" locked="0" layoutInCell="1" allowOverlap="1" wp14:anchorId="7ED57CCD" wp14:editId="2B3007D3">
@@ -5470,7 +5507,6 @@
       <w:r>
         <w:rPr>
           <w:noProof/>
-          <w:lang w:val="en-GB" w:eastAsia="zh-CN"/>
         </w:rPr>
         <mc:AlternateContent>
           <mc:Choice Requires="wps">
@@ -5539,7 +5575,7 @@
           </mc:Choice>
           <mc:Fallback>
             <w:pict>
-              <v:shape w14:anchorId="5953C247" id="Text Box 37" o:spid="_x0000_s1034" type="#_x0000_t202" style="position:absolute;left:0;text-align:left;margin-left:265.5pt;margin-top:162.85pt;width:238.5pt;height:20.35pt;z-index:251687936;visibility:visible;mso-wrap-style:square;mso-wrap-distance-left:9pt;mso-wrap-distance-top:0;mso-wrap-distance-right:9pt;mso-wrap-distance-bottom:0;mso-position-horizontal:absolute;mso-position-horizontal-relative:text;mso-position-vertical:absolute;mso-position-vertical-relative:text;v-text-anchor:top" o:gfxdata="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" stroked="f">
+              <v:shape w14:anchorId="5953C247" id="Text Box 37" o:spid="_x0000_s1034" type="#_x0000_t202" style="position:absolute;left:0;text-align:left;margin-left:265.5pt;margin-top:162.85pt;width:238.5pt;height:20.35pt;z-index:251687936;visibility:visible;mso-wrap-style:square;mso-wrap-distance-left:9pt;mso-wrap-distance-top:0;mso-wrap-distance-right:9pt;mso-wrap-distance-bottom:0;mso-position-horizontal:absolute;mso-position-horizontal-relative:text;mso-position-vertical:absolute;mso-position-vertical-relative:text;v-text-anchor:top" o:gfxdata="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" stroked="f">
                 <v:textbox style="mso-fit-shape-to-text:t" inset="0,0,0,0">
                   <w:txbxContent>
                     <w:p>
@@ -5567,7 +5603,6 @@
       <w:r>
         <w:rPr>
           <w:noProof/>
-          <w:lang w:val="en-GB" w:eastAsia="zh-CN"/>
         </w:rPr>
         <mc:AlternateContent>
           <mc:Choice Requires="wps">
@@ -5640,7 +5675,7 @@
               </wp:anchor>
             </w:drawing>
           </mc:Choice>
-          <mc:Fallback xmlns:cx="http://schemas.microsoft.com/office/drawing/2014/chartex" xmlns:cx1="http://schemas.microsoft.com/office/drawing/2015/9/8/chartex" xmlns:cx2="http://schemas.microsoft.com/office/drawing/2015/10/21/chartex" xmlns:cx3="http://schemas.microsoft.com/office/drawing/2016/5/9/chartex" xmlns:cx4="http://schemas.microsoft.com/office/drawing/2016/5/10/chartex" xmlns:cx5="http://schemas.microsoft.com/office/drawing/2016/5/11/chartex" xmlns:w16se="http://schemas.microsoft.com/office/word/2015/wordml/symex">
+          <mc:Fallback>
             <w:pict>
               <v:shape w14:anchorId="608A9FA4" id="Text Box 6" o:spid="_x0000_s1035" type="#_x0000_t202" style="position:absolute;left:0;text-align:left;margin-left:0;margin-top:12.05pt;width:238.5pt;height:30.7pt;z-index:251639808;visibility:visible;mso-wrap-style:square;mso-wrap-distance-left:9pt;mso-wrap-distance-top:0;mso-wrap-distance-right:9pt;mso-wrap-distance-bottom:0;mso-position-horizontal:absolute;mso-position-horizontal-relative:text;mso-position-vertical:absolute;mso-position-vertical-relative:text;v-text-anchor:top" o:gfxdata="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" stroked="f">
                 <v:textbox style="mso-fit-shape-to-text:t" inset="0,0,0,0">
@@ -5768,7 +5803,6 @@
       <w:r>
         <w:rPr>
           <w:noProof/>
-          <w:lang w:val="en-GB" w:eastAsia="zh-CN"/>
         </w:rPr>
         <mc:AlternateContent>
           <mc:Choice Requires="wps">
@@ -5837,7 +5871,7 @@
           </mc:Choice>
           <mc:Fallback>
             <w:pict>
-              <v:shape w14:anchorId="1F78377D" id="Text Box 38" o:spid="_x0000_s1036" type="#_x0000_t202" style="position:absolute;left:0;text-align:left;margin-left:265.5pt;margin-top:58.45pt;width:238.5pt;height:20.35pt;z-index:251696128;visibility:visible;mso-wrap-style:square;mso-wrap-distance-left:9pt;mso-wrap-distance-top:0;mso-wrap-distance-right:9pt;mso-wrap-distance-bottom:0;mso-position-horizontal:absolute;mso-position-horizontal-relative:text;mso-position-vertical:absolute;mso-position-vertical-relative:text;v-text-anchor:top" o:gfxdata="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" stroked="f">
+              <v:shape w14:anchorId="1F78377D" id="Text Box 38" o:spid="_x0000_s1036" type="#_x0000_t202" style="position:absolute;left:0;text-align:left;margin-left:265.5pt;margin-top:58.45pt;width:238.5pt;height:20.35pt;z-index:251696128;visibility:visible;mso-wrap-style:square;mso-wrap-distance-left:9pt;mso-wrap-distance-top:0;mso-wrap-distance-right:9pt;mso-wrap-distance-bottom:0;mso-position-horizontal:absolute;mso-position-horizontal-relative:text;mso-position-vertical:absolute;mso-position-vertical-relative:text;v-text-anchor:top" o:gfxdata="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" stroked="f">
                 <v:textbox style="mso-fit-shape-to-text:t" inset="0,0,0,0">
                   <w:txbxContent>
                     <w:p>
@@ -5896,7 +5930,6 @@
           <w:color w:val="000000"/>
           <w:sz w:val="20"/>
         </w:rPr>
-        <w:lastRenderedPageBreak/>
         <w:t>Analysis using</w:t>
       </w:r>
       <w:r>
@@ -5919,6 +5952,7 @@
       <w:r>
         <w:rPr>
           <w:noProof/>
+          <w:lang w:val="en-US" w:eastAsia="en-US"/>
         </w:rPr>
         <mc:AlternateContent>
           <mc:Choice Requires="wps">
@@ -5987,7 +6021,7 @@
           </mc:Choice>
           <mc:Fallback>
             <w:pict>
-              <v:shape w14:anchorId="0C1345DE" id="Text Box 36" o:spid="_x0000_s1037" type="#_x0000_t202" style="position:absolute;margin-left:0;margin-top:190.55pt;width:238.5pt;height:20.35pt;z-index:251680768;visibility:visible;mso-wrap-style:square;mso-wrap-distance-left:9pt;mso-wrap-distance-top:0;mso-wrap-distance-right:9pt;mso-wrap-distance-bottom:0;mso-position-horizontal:absolute;mso-position-horizontal-relative:text;mso-position-vertical:absolute;mso-position-vertical-relative:text;v-text-anchor:top" o:gfxdata="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" stroked="f">
+              <v:shape w14:anchorId="0C1345DE" id="Text Box 36" o:spid="_x0000_s1037" type="#_x0000_t202" style="position:absolute;margin-left:0;margin-top:190.55pt;width:238.5pt;height:20.35pt;z-index:251680768;visibility:visible;mso-wrap-style:square;mso-wrap-distance-left:9pt;mso-wrap-distance-top:0;mso-wrap-distance-right:9pt;mso-wrap-distance-bottom:0;mso-position-horizontal:absolute;mso-position-horizontal-relative:text;mso-position-vertical:absolute;mso-position-vertical-relative:text;v-text-anchor:top" o:gfxdata="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" stroked="f">
                 <v:textbox style="mso-fit-shape-to-text:t" inset="0,0,0,0">
                   <w:txbxContent>
                     <w:p>
@@ -6019,6 +6053,7 @@
           <w:color w:val="000000"/>
           <w:sz w:val="22"/>
           <w:szCs w:val="22"/>
+          <w:lang w:val="en-US" w:eastAsia="en-US"/>
         </w:rPr>
         <w:drawing>
           <wp:inline distT="0" distB="0" distL="0" distR="0" wp14:anchorId="79CBAD83" wp14:editId="24E9ACF3">
@@ -6084,6 +6119,7 @@
           <w:color w:val="000000"/>
           <w:sz w:val="22"/>
           <w:szCs w:val="22"/>
+          <w:lang w:val="en-US" w:eastAsia="en-US"/>
         </w:rPr>
         <w:lastRenderedPageBreak/>
         <w:drawing>
@@ -6146,6 +6182,7 @@
       <w:r>
         <w:rPr>
           <w:noProof/>
+          <w:lang w:val="en-US" w:eastAsia="en-US"/>
         </w:rPr>
         <mc:AlternateContent>
           <mc:Choice Requires="wps">
@@ -6214,7 +6251,7 @@
           </mc:Choice>
           <mc:Fallback>
             <w:pict>
-              <v:shape w14:anchorId="7D4C8796" id="Text Box 39" o:spid="_x0000_s1038" type="#_x0000_t202" style="position:absolute;margin-left:0;margin-top:16pt;width:238.5pt;height:20.35pt;z-index:251714560;visibility:visible;mso-wrap-style:square;mso-wrap-distance-left:9pt;mso-wrap-distance-top:0;mso-wrap-distance-right:9pt;mso-wrap-distance-bottom:0;mso-position-horizontal:absolute;mso-position-horizontal-relative:text;mso-position-vertical:absolute;mso-position-vertical-relative:text;v-text-anchor:top" o:gfxdata="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" stroked="f">
+              <v:shape w14:anchorId="7D4C8796" id="Text Box 39" o:spid="_x0000_s1038" type="#_x0000_t202" style="position:absolute;margin-left:0;margin-top:16pt;width:238.5pt;height:20.35pt;z-index:251714560;visibility:visible;mso-wrap-style:square;mso-wrap-distance-left:9pt;mso-wrap-distance-top:0;mso-wrap-distance-right:9pt;mso-wrap-distance-bottom:0;mso-position-horizontal:absolute;mso-position-horizontal-relative:text;mso-position-vertical:absolute;mso-position-vertical-relative:text;v-text-anchor:top" o:gfxdata="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" stroked="f">
                 <v:textbox style="mso-fit-shape-to-text:t" inset="0,0,0,0">
                   <w:txbxContent>
                     <w:p>
@@ -6274,6 +6311,7 @@
       <w:r>
         <w:rPr>
           <w:noProof/>
+          <w:lang w:val="en-US" w:eastAsia="en-US"/>
         </w:rPr>
         <mc:AlternateContent>
           <mc:Choice Requires="wps">
@@ -6342,7 +6380,7 @@
           </mc:Choice>
           <mc:Fallback>
             <w:pict>
-              <v:shape w14:anchorId="6F0CBFDC" id="Text Box 40" o:spid="_x0000_s1039" type="#_x0000_t202" style="position:absolute;margin-left:0;margin-top:149.25pt;width:238.5pt;height:20.35pt;z-index:251698176;visibility:visible;mso-wrap-style:square;mso-wrap-distance-left:9pt;mso-wrap-distance-top:0;mso-wrap-distance-right:9pt;mso-wrap-distance-bottom:0;mso-position-horizontal:absolute;mso-position-horizontal-relative:text;mso-position-vertical:absolute;mso-position-vertical-relative:text;v-text-anchor:top" o:gfxdata="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" stroked="f">
+              <v:shape w14:anchorId="6F0CBFDC" id="Text Box 40" o:spid="_x0000_s1039" type="#_x0000_t202" style="position:absolute;margin-left:0;margin-top:149.25pt;width:238.5pt;height:20.35pt;z-index:251698176;visibility:visible;mso-wrap-style:square;mso-wrap-distance-left:9pt;mso-wrap-distance-top:0;mso-wrap-distance-right:9pt;mso-wrap-distance-bottom:0;mso-position-horizontal:absolute;mso-position-horizontal-relative:text;mso-position-vertical:absolute;mso-position-vertical-relative:text;v-text-anchor:top" o:gfxdata="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" stroked="f">
                 <v:textbox style="mso-fit-shape-to-text:t" inset="0,0,0,0">
                   <w:txbxContent>
                     <w:p>
@@ -6374,6 +6412,7 @@
           <w:color w:val="000000"/>
           <w:sz w:val="22"/>
           <w:szCs w:val="22"/>
+          <w:lang w:val="en-US" w:eastAsia="en-US"/>
         </w:rPr>
         <w:drawing>
           <wp:inline distT="0" distB="0" distL="0" distR="0" wp14:anchorId="24010AFB" wp14:editId="3D9AB4E4">
@@ -6437,8 +6476,13 @@
         <w:spacing w:line="276" w:lineRule="auto"/>
       </w:pPr>
       <w:r>
-        <w:t>The use of HOG features improved the runtime for the SVM and ANN implementations, while remained the same for Random Forest and SGD. Below is the table for the same:</w:t>
-      </w:r>
+        <w:t>The use of HOG features improved the runtime for the SVM and ANN implementations, while remained the same for Random Forest and SGD</w:t>
+      </w:r>
+      <w:r>
+        <w:t>.</w:t>
+      </w:r>
+      <w:bookmarkStart w:id="0" w:name="_GoBack"/>
+      <w:bookmarkEnd w:id="0"/>
     </w:p>
     <w:p>
       <w:pPr>
@@ -6461,8 +6505,8 @@
           <w:color w:val="000000"/>
           <w:sz w:val="22"/>
           <w:szCs w:val="22"/>
-        </w:rPr>
-        <w:lastRenderedPageBreak/>
+          <w:lang w:val="en-US" w:eastAsia="en-US"/>
+        </w:rPr>
         <w:drawing>
           <wp:inline distT="0" distB="0" distL="0" distR="0" wp14:anchorId="6EB5A930" wp14:editId="6E224991">
             <wp:extent cx="3052803" cy="1769780"/>
@@ -6559,7 +6603,6 @@
       <w:r>
         <w:rPr>
           <w:noProof/>
-          <w:lang w:val="en-GB" w:eastAsia="zh-CN"/>
         </w:rPr>
         <mc:AlternateContent>
           <mc:Choice Requires="wps">
@@ -6611,14 +6654,27 @@
                             <w:r>
                               <w:t xml:space="preserve">Table </w:t>
                             </w:r>
-                            <w:fldSimple w:instr=" SEQ Table \* ARABIC ">
-                              <w:r>
-                                <w:rPr>
-                                  <w:noProof/>
-                                </w:rPr>
-                                <w:t>1</w:t>
-                              </w:r>
-                            </w:fldSimple>
+                            <w:r>
+                              <w:fldChar w:fldCharType="begin"/>
+                            </w:r>
+                            <w:r>
+                              <w:instrText xml:space="preserve"> SEQ Table \* ARABIC </w:instrText>
+                            </w:r>
+                            <w:r>
+                              <w:fldChar w:fldCharType="separate"/>
+                            </w:r>
+                            <w:r>
+                              <w:rPr>
+                                <w:noProof/>
+                              </w:rPr>
+                              <w:t>1</w:t>
+                            </w:r>
+                            <w:r>
+                              <w:rPr>
+                                <w:noProof/>
+                              </w:rPr>
+                              <w:fldChar w:fldCharType="end"/>
+                            </w:r>
                             <w:r>
                               <w:t>: Comparison of Accuracies and Training Time of RF, SGD,  SVM, ANN</w:t>
                             </w:r>
@@ -6639,7 +6695,7 @@
           </mc:Choice>
           <mc:Fallback>
             <w:pict>
-              <v:shape w14:anchorId="4B56B529" id="Text Box 41" o:spid="_x0000_s1040" type="#_x0000_t202" style="position:absolute;left:0;text-align:left;margin-left:3.95pt;margin-top:155.65pt;width:243.05pt;height:30.7pt;z-index:251718656;visibility:visible;mso-wrap-style:square;mso-wrap-distance-left:9pt;mso-wrap-distance-top:0;mso-wrap-distance-right:9pt;mso-wrap-distance-bottom:0;mso-position-horizontal:absolute;mso-position-horizontal-relative:text;mso-position-vertical:absolute;mso-position-vertical-relative:text;v-text-anchor:top" o:gfxdata="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" stroked="f">
+              <v:shape w14:anchorId="4B56B529" id="Text Box 41" o:spid="_x0000_s1040" type="#_x0000_t202" style="position:absolute;left:0;text-align:left;margin-left:3.95pt;margin-top:155.65pt;width:243.05pt;height:30.7pt;z-index:251718656;visibility:visible;mso-wrap-style:square;mso-wrap-distance-left:9pt;mso-wrap-distance-top:0;mso-wrap-distance-right:9pt;mso-wrap-distance-bottom:0;mso-position-horizontal:absolute;mso-position-horizontal-relative:text;mso-position-vertical:absolute;mso-position-vertical-relative:text;v-text-anchor:top" o:gfxdata="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" stroked="f">
                 <v:textbox style="mso-fit-shape-to-text:t" inset="0,0,0,0">
                   <w:txbxContent>
                     <w:p>
@@ -6691,7 +6747,6 @@
       <w:r>
         <w:rPr>
           <w:noProof/>
-          <w:lang w:val="en-GB" w:eastAsia="zh-CN"/>
         </w:rPr>
         <w:drawing>
           <wp:anchor distT="0" distB="0" distL="114300" distR="114300" simplePos="0" relativeHeight="251640832" behindDoc="0" locked="0" layoutInCell="1" allowOverlap="1" wp14:anchorId="11DE8D03" wp14:editId="2E59FD23">
@@ -6790,16 +6845,7 @@
           <w:szCs w:val="22"/>
         </w:rPr>
         <w:lastRenderedPageBreak/>
-        <w:t>Refere</w:t>
-      </w:r>
-      <w:bookmarkStart w:id="0" w:name="_GoBack"/>
-      <w:bookmarkEnd w:id="0"/>
-      <w:r>
-        <w:rPr>
-          <w:sz w:val="22"/>
-          <w:szCs w:val="22"/>
-        </w:rPr>
-        <w:t>nces</w:t>
+        <w:t>References</w:t>
       </w:r>
     </w:p>
     <w:p>
@@ -7564,7 +7610,7 @@
 </file>
 
 <file path=word/endnotes.xml><?xml version="1.0" encoding="utf-8"?>
-<w:endnotes xmlns:wpc="http://schemas.microsoft.com/office/word/2010/wordprocessingCanvas" xmlns:mo="http://schemas.microsoft.com/office/mac/office/2008/main" xmlns:mc="http://schemas.openxmlformats.org/markup-compatibility/2006" xmlns:mv="urn:schemas-microsoft-com:mac:vml" xmlns:o="urn:schemas-microsoft-com:office:office" xmlns:r="http://schemas.openxmlformats.org/officeDocument/2006/relationships" xmlns:m="http://schemas.openxmlformats.org/officeDocument/2006/math" xmlns:v="urn:schemas-microsoft-com:vml" xmlns:wp14="http://schemas.microsoft.com/office/word/2010/wordprocessingDrawing" xmlns:wp="http://schemas.openxmlformats.org/drawingml/2006/wordprocessingDrawing" xmlns:w10="urn:schemas-microsoft-com:office:word" xmlns:w="http://schemas.openxmlformats.org/wordprocessingml/2006/main" xmlns:w14="http://schemas.microsoft.com/office/word/2010/wordml" xmlns:w15="http://schemas.microsoft.com/office/word/2012/wordml" xmlns:wpg="http://schemas.microsoft.com/office/word/2010/wordprocessingGroup" xmlns:wpi="http://schemas.microsoft.com/office/word/2010/wordprocessingInk" xmlns:wne="http://schemas.microsoft.com/office/word/2006/wordml" xmlns:wps="http://schemas.microsoft.com/office/word/2010/wordprocessingShape" mc:Ignorable="w14 w15 wp14">
+<w:endnotes xmlns:wpc="http://schemas.microsoft.com/office/word/2010/wordprocessingCanvas" xmlns:cx="http://schemas.microsoft.com/office/drawing/2014/chartex" xmlns:cx1="http://schemas.microsoft.com/office/drawing/2015/9/8/chartex" xmlns:cx2="http://schemas.microsoft.com/office/drawing/2015/10/21/chartex" xmlns:cx3="http://schemas.microsoft.com/office/drawing/2016/5/9/chartex" xmlns:cx4="http://schemas.microsoft.com/office/drawing/2016/5/10/chartex" xmlns:cx5="http://schemas.microsoft.com/office/drawing/2016/5/11/chartex" xmlns:mc="http://schemas.openxmlformats.org/markup-compatibility/2006" xmlns:o="urn:schemas-microsoft-com:office:office" xmlns:r="http://schemas.openxmlformats.org/officeDocument/2006/relationships" xmlns:m="http://schemas.openxmlformats.org/officeDocument/2006/math" xmlns:v="urn:schemas-microsoft-com:vml" xmlns:wp14="http://schemas.microsoft.com/office/word/2010/wordprocessingDrawing" xmlns:wp="http://schemas.openxmlformats.org/drawingml/2006/wordprocessingDrawing" xmlns:w10="urn:schemas-microsoft-com:office:word" xmlns:w="http://schemas.openxmlformats.org/wordprocessingml/2006/main" xmlns:w14="http://schemas.microsoft.com/office/word/2010/wordml" xmlns:w15="http://schemas.microsoft.com/office/word/2012/wordml" xmlns:w16se="http://schemas.microsoft.com/office/word/2015/wordml/symex" xmlns:wpg="http://schemas.microsoft.com/office/word/2010/wordprocessingGroup" xmlns:wpi="http://schemas.microsoft.com/office/word/2010/wordprocessingInk" xmlns:wne="http://schemas.microsoft.com/office/word/2006/wordml" xmlns:wps="http://schemas.microsoft.com/office/word/2010/wordprocessingShape" mc:Ignorable="w14 w15 w16se wp14">
   <w:endnote w:type="separator" w:id="-1">
     <w:p>
       <w:r>
@@ -7583,7 +7629,7 @@
 </file>
 
 <file path=word/footnotes.xml><?xml version="1.0" encoding="utf-8"?>
-<w:footnotes xmlns:wpc="http://schemas.microsoft.com/office/word/2010/wordprocessingCanvas" xmlns:mo="http://schemas.microsoft.com/office/mac/office/2008/main" xmlns:mc="http://schemas.openxmlformats.org/markup-compatibility/2006" xmlns:mv="urn:schemas-microsoft-com:mac:vml" xmlns:o="urn:schemas-microsoft-com:office:office" xmlns:r="http://schemas.openxmlformats.org/officeDocument/2006/relationships" xmlns:m="http://schemas.openxmlformats.org/officeDocument/2006/math" xmlns:v="urn:schemas-microsoft-com:vml" xmlns:wp14="http://schemas.microsoft.com/office/word/2010/wordprocessingDrawing" xmlns:wp="http://schemas.openxmlformats.org/drawingml/2006/wordprocessingDrawing" xmlns:w10="urn:schemas-microsoft-com:office:word" xmlns:w="http://schemas.openxmlformats.org/wordprocessingml/2006/main" xmlns:w14="http://schemas.microsoft.com/office/word/2010/wordml" xmlns:w15="http://schemas.microsoft.com/office/word/2012/wordml" xmlns:wpg="http://schemas.microsoft.com/office/word/2010/wordprocessingGroup" xmlns:wpi="http://schemas.microsoft.com/office/word/2010/wordprocessingInk" xmlns:wne="http://schemas.microsoft.com/office/word/2006/wordml" xmlns:wps="http://schemas.microsoft.com/office/word/2010/wordprocessingShape" mc:Ignorable="w14 w15 wp14">
+<w:footnotes xmlns:wpc="http://schemas.microsoft.com/office/word/2010/wordprocessingCanvas" xmlns:cx="http://schemas.microsoft.com/office/drawing/2014/chartex" xmlns:cx1="http://schemas.microsoft.com/office/drawing/2015/9/8/chartex" xmlns:cx2="http://schemas.microsoft.com/office/drawing/2015/10/21/chartex" xmlns:cx3="http://schemas.microsoft.com/office/drawing/2016/5/9/chartex" xmlns:cx4="http://schemas.microsoft.com/office/drawing/2016/5/10/chartex" xmlns:cx5="http://schemas.microsoft.com/office/drawing/2016/5/11/chartex" xmlns:mc="http://schemas.openxmlformats.org/markup-compatibility/2006" xmlns:o="urn:schemas-microsoft-com:office:office" xmlns:r="http://schemas.openxmlformats.org/officeDocument/2006/relationships" xmlns:m="http://schemas.openxmlformats.org/officeDocument/2006/math" xmlns:v="urn:schemas-microsoft-com:vml" xmlns:wp14="http://schemas.microsoft.com/office/word/2010/wordprocessingDrawing" xmlns:wp="http://schemas.openxmlformats.org/drawingml/2006/wordprocessingDrawing" xmlns:w10="urn:schemas-microsoft-com:office:word" xmlns:w="http://schemas.openxmlformats.org/wordprocessingml/2006/main" xmlns:w14="http://schemas.microsoft.com/office/word/2010/wordml" xmlns:w15="http://schemas.microsoft.com/office/word/2012/wordml" xmlns:w16se="http://schemas.microsoft.com/office/word/2015/wordml/symex" xmlns:wpg="http://schemas.microsoft.com/office/word/2010/wordprocessingGroup" xmlns:wpi="http://schemas.microsoft.com/office/word/2010/wordprocessingInk" xmlns:wne="http://schemas.microsoft.com/office/word/2006/wordml" xmlns:wps="http://schemas.microsoft.com/office/word/2010/wordprocessingShape" mc:Ignorable="w14 w15 w16se wp14">
   <w:footnote w:type="separator" w:id="-1">
     <w:p>
       <w:r>
@@ -7617,8 +7663,8 @@
 </file>
 
 <file path=word/numbering.xml><?xml version="1.0" encoding="utf-8"?>
-<w:numbering xmlns:wpc="http://schemas.microsoft.com/office/word/2010/wordprocessingCanvas" xmlns:mo="http://schemas.microsoft.com/office/mac/office/2008/main" xmlns:mc="http://schemas.openxmlformats.org/markup-compatibility/2006" xmlns:mv="urn:schemas-microsoft-com:mac:vml" xmlns:o="urn:schemas-microsoft-com:office:office" xmlns:r="http://schemas.openxmlformats.org/officeDocument/2006/relationships" xmlns:m="http://schemas.openxmlformats.org/officeDocument/2006/math" xmlns:v="urn:schemas-microsoft-com:vml" xmlns:wp14="http://schemas.microsoft.com/office/word/2010/wordprocessingDrawing" xmlns:wp="http://schemas.openxmlformats.org/drawingml/2006/wordprocessingDrawing" xmlns:w10="urn:schemas-microsoft-com:office:word" xmlns:w="http://schemas.openxmlformats.org/wordprocessingml/2006/main" xmlns:w14="http://schemas.microsoft.com/office/word/2010/wordml" xmlns:w15="http://schemas.microsoft.com/office/word/2012/wordml" xmlns:wpg="http://schemas.microsoft.com/office/word/2010/wordprocessingGroup" xmlns:wpi="http://schemas.microsoft.com/office/word/2010/wordprocessingInk" xmlns:wne="http://schemas.microsoft.com/office/word/2006/wordml" xmlns:wps="http://schemas.microsoft.com/office/word/2010/wordprocessingShape" mc:Ignorable="w14 w15 wp14">
-  <w:abstractNum w:abstractNumId="0">
+<w:numbering xmlns:wpc="http://schemas.microsoft.com/office/word/2010/wordprocessingCanvas" xmlns:cx="http://schemas.microsoft.com/office/drawing/2014/chartex" xmlns:cx1="http://schemas.microsoft.com/office/drawing/2015/9/8/chartex" xmlns:cx2="http://schemas.microsoft.com/office/drawing/2015/10/21/chartex" xmlns:cx3="http://schemas.microsoft.com/office/drawing/2016/5/9/chartex" xmlns:cx4="http://schemas.microsoft.com/office/drawing/2016/5/10/chartex" xmlns:cx5="http://schemas.microsoft.com/office/drawing/2016/5/11/chartex" xmlns:mc="http://schemas.openxmlformats.org/markup-compatibility/2006" xmlns:o="urn:schemas-microsoft-com:office:office" xmlns:r="http://schemas.openxmlformats.org/officeDocument/2006/relationships" xmlns:m="http://schemas.openxmlformats.org/officeDocument/2006/math" xmlns:v="urn:schemas-microsoft-com:vml" xmlns:wp14="http://schemas.microsoft.com/office/word/2010/wordprocessingDrawing" xmlns:wp="http://schemas.openxmlformats.org/drawingml/2006/wordprocessingDrawing" xmlns:w10="urn:schemas-microsoft-com:office:word" xmlns:w="http://schemas.openxmlformats.org/wordprocessingml/2006/main" xmlns:w14="http://schemas.microsoft.com/office/word/2010/wordml" xmlns:w15="http://schemas.microsoft.com/office/word/2012/wordml" xmlns:w16se="http://schemas.microsoft.com/office/word/2015/wordml/symex" xmlns:wpg="http://schemas.microsoft.com/office/word/2010/wordprocessingGroup" xmlns:wpi="http://schemas.microsoft.com/office/word/2010/wordprocessingInk" xmlns:wne="http://schemas.microsoft.com/office/word/2006/wordml" xmlns:wps="http://schemas.microsoft.com/office/word/2010/wordprocessingShape" mc:Ignorable="w14 w15 w16se wp14">
+  <w:abstractNum w:abstractNumId="0" w15:restartNumberingAfterBreak="0">
     <w:nsid w:val="0E993226"/>
     <w:multiLevelType w:val="hybridMultilevel"/>
     <w:tmpl w:val="14684342"/>
@@ -7731,7 +7777,7 @@
       </w:rPr>
     </w:lvl>
   </w:abstractNum>
-  <w:abstractNum w:abstractNumId="1">
+  <w:abstractNum w:abstractNumId="1" w15:restartNumberingAfterBreak="0">
     <w:nsid w:val="1F9E2EB0"/>
     <w:multiLevelType w:val="hybridMultilevel"/>
     <w:tmpl w:val="AEC69056"/>
@@ -7820,7 +7866,7 @@
       </w:pPr>
     </w:lvl>
   </w:abstractNum>
-  <w:abstractNum w:abstractNumId="2">
+  <w:abstractNum w:abstractNumId="2" w15:restartNumberingAfterBreak="0">
     <w:nsid w:val="385C50FB"/>
     <w:multiLevelType w:val="hybridMultilevel"/>
     <w:tmpl w:val="E2C2D86E"/>
@@ -7906,7 +7952,7 @@
       </w:pPr>
     </w:lvl>
   </w:abstractNum>
-  <w:abstractNum w:abstractNumId="3">
+  <w:abstractNum w:abstractNumId="3" w15:restartNumberingAfterBreak="0">
     <w:nsid w:val="3BB96971"/>
     <w:multiLevelType w:val="multilevel"/>
     <w:tmpl w:val="DAFA4FD2"/>
@@ -7992,7 +8038,7 @@
       </w:pPr>
     </w:lvl>
   </w:abstractNum>
-  <w:abstractNum w:abstractNumId="4">
+  <w:abstractNum w:abstractNumId="4" w15:restartNumberingAfterBreak="0">
     <w:nsid w:val="45CB34EA"/>
     <w:multiLevelType w:val="multilevel"/>
     <w:tmpl w:val="9F888D72"/>
@@ -8078,7 +8124,7 @@
       </w:pPr>
     </w:lvl>
   </w:abstractNum>
-  <w:abstractNum w:abstractNumId="5">
+  <w:abstractNum w:abstractNumId="5" w15:restartNumberingAfterBreak="0">
     <w:nsid w:val="4C56482D"/>
     <w:multiLevelType w:val="multilevel"/>
     <w:tmpl w:val="0809001F"/>
@@ -8164,7 +8210,7 @@
       </w:pPr>
     </w:lvl>
   </w:abstractNum>
-  <w:abstractNum w:abstractNumId="6">
+  <w:abstractNum w:abstractNumId="6" w15:restartNumberingAfterBreak="0">
     <w:nsid w:val="5C351DF5"/>
     <w:multiLevelType w:val="hybridMultilevel"/>
     <w:tmpl w:val="07AA809E"/>
@@ -8250,7 +8296,7 @@
       </w:pPr>
     </w:lvl>
   </w:abstractNum>
-  <w:abstractNum w:abstractNumId="7">
+  <w:abstractNum w:abstractNumId="7" w15:restartNumberingAfterBreak="0">
     <w:nsid w:val="5C904D97"/>
     <w:multiLevelType w:val="hybridMultilevel"/>
     <w:tmpl w:val="501CCCAA"/>
@@ -8363,7 +8409,7 @@
       </w:rPr>
     </w:lvl>
   </w:abstractNum>
-  <w:abstractNum w:abstractNumId="8">
+  <w:abstractNum w:abstractNumId="8" w15:restartNumberingAfterBreak="0">
     <w:nsid w:val="684B5AD0"/>
     <w:multiLevelType w:val="hybridMultilevel"/>
     <w:tmpl w:val="4D2CEE2E"/>
@@ -8507,7 +8553,7 @@
 </file>
 
 <file path=word/styles.xml><?xml version="1.0" encoding="utf-8"?>
-<w:styles xmlns:mc="http://schemas.openxmlformats.org/markup-compatibility/2006" xmlns:r="http://schemas.openxmlformats.org/officeDocument/2006/relationships" xmlns:w="http://schemas.openxmlformats.org/wordprocessingml/2006/main" xmlns:w14="http://schemas.microsoft.com/office/word/2010/wordml" xmlns:w15="http://schemas.microsoft.com/office/word/2012/wordml" mc:Ignorable="w14 w15">
+<w:styles xmlns:mc="http://schemas.openxmlformats.org/markup-compatibility/2006" xmlns:r="http://schemas.openxmlformats.org/officeDocument/2006/relationships" xmlns:w="http://schemas.openxmlformats.org/wordprocessingml/2006/main" xmlns:w14="http://schemas.microsoft.com/office/word/2010/wordml" xmlns:w15="http://schemas.microsoft.com/office/word/2012/wordml" xmlns:w16se="http://schemas.microsoft.com/office/word/2015/wordml/symex" mc:Ignorable="w14 w15 w16se">
   <w:docDefaults>
     <w:rPrDefault>
       <w:rPr>
@@ -8523,7 +8569,7 @@
       </w:pPr>
     </w:pPrDefault>
   </w:docDefaults>
-  <w:latentStyles w:defLockedState="0" w:defUIPriority="99" w:defSemiHidden="0" w:defUnhideWhenUsed="0" w:defQFormat="0" w:count="382">
+  <w:latentStyles w:defLockedState="0" w:defUIPriority="99" w:defSemiHidden="0" w:defUnhideWhenUsed="0" w:defQFormat="0" w:count="374">
     <w:lsdException w:name="Normal" w:uiPriority="0" w:qFormat="1"/>
     <w:lsdException w:name="heading 1" w:uiPriority="9" w:qFormat="1"/>
     <w:lsdException w:name="heading 2" w:semiHidden="1" w:uiPriority="9" w:unhideWhenUsed="1" w:qFormat="1"/>
@@ -9304,7 +9350,6 @@
       <w:spacing w:after="0" w:line="240" w:lineRule="auto"/>
     </w:pPr>
     <w:tblPr>
-      <w:tblInd w:w="0" w:type="dxa"/>
       <w:tblBorders>
         <w:top w:val="single" w:sz="4" w:space="0" w:color="auto"/>
         <w:left w:val="single" w:sz="4" w:space="0" w:color="auto"/>
@@ -9313,12 +9358,6 @@
         <w:insideH w:val="single" w:sz="4" w:space="0" w:color="auto"/>
         <w:insideV w:val="single" w:sz="4" w:space="0" w:color="auto"/>
       </w:tblBorders>
-      <w:tblCellMar>
-        <w:top w:w="0" w:type="dxa"/>
-        <w:left w:w="108" w:type="dxa"/>
-        <w:bottom w:w="0" w:type="dxa"/>
-        <w:right w:w="108" w:type="dxa"/>
-      </w:tblCellMar>
     </w:tblPr>
   </w:style>
 </w:styles>
@@ -9624,7 +9663,7 @@
 </file>
 
 <file path=customXml/itemProps1.xml><?xml version="1.0" encoding="utf-8"?>
-<ds:datastoreItem xmlns:ds="http://schemas.openxmlformats.org/officeDocument/2006/customXml" ds:itemID="{C0A03C23-D279-2F49-90E2-181C336BA32C}">
+<ds:datastoreItem xmlns:ds="http://schemas.openxmlformats.org/officeDocument/2006/customXml" ds:itemID="{4E88AF6F-7B7B-4563-A021-93830C222828}">
   <ds:schemaRefs>
     <ds:schemaRef ds:uri="http://schemas.openxmlformats.org/officeDocument/2006/bibliography"/>
   </ds:schemaRefs>

</xml_diff>